<commit_message>
domument update with new dashboard version, power BI file updatw with change based on the documentation
</commit_message>
<xml_diff>
--- a/MS/MS Performance report.docx
+++ b/MS/MS Performance report.docx
@@ -143,6 +143,9 @@
     </w:p>
     <w:p>
       <w:r>
+        <w:rPr>
+          <w:noProof/>
+        </w:rPr>
         <w:drawing>
           <wp:inline distT="0" distB="0" distL="0" distR="0" wp14:anchorId="44769CD7" wp14:editId="7A7653F1">
             <wp:extent cx="5943600" cy="2780030"/>
@@ -183,6 +186,9 @@
     <w:p/>
     <w:p>
       <w:r>
+        <w:rPr>
+          <w:noProof/>
+        </w:rPr>
         <w:lastRenderedPageBreak/>
         <w:drawing>
           <wp:inline distT="0" distB="0" distL="0" distR="0" wp14:anchorId="3F722450" wp14:editId="512E28D7">
@@ -223,6 +229,9 @@
     </w:p>
     <w:p>
       <w:r>
+        <w:rPr>
+          <w:noProof/>
+        </w:rPr>
         <w:drawing>
           <wp:inline distT="0" distB="0" distL="0" distR="0" wp14:anchorId="5F2143B3" wp14:editId="7CF4B2DC">
             <wp:extent cx="5943600" cy="3322320"/>
@@ -262,6 +271,9 @@
     </w:p>
     <w:p>
       <w:r>
+        <w:rPr>
+          <w:noProof/>
+        </w:rPr>
         <w:lastRenderedPageBreak/>
         <w:drawing>
           <wp:inline distT="0" distB="0" distL="0" distR="0" wp14:anchorId="79F38D89" wp14:editId="25AACEAB">
@@ -303,6 +315,9 @@
     <w:p/>
     <w:p>
       <w:r>
+        <w:rPr>
+          <w:noProof/>
+        </w:rPr>
         <w:drawing>
           <wp:inline distT="0" distB="0" distL="0" distR="0" wp14:anchorId="4DADD130" wp14:editId="203EF43C">
             <wp:extent cx="1609950" cy="1867161"/>
@@ -359,6 +374,171 @@
     <w:p>
       <w:r>
         <w:t>Create process for cleaning in power bi and/or python</w:t>
+      </w:r>
+    </w:p>
+    <w:p/>
+    <w:p>
+      <w:r>
+        <w:t>V3</w:t>
+      </w:r>
+    </w:p>
+    <w:p>
+      <w:r>
+        <w:lastRenderedPageBreak/>
+        <w:drawing>
+          <wp:inline distT="0" distB="0" distL="0" distR="0" wp14:anchorId="4178C7CE" wp14:editId="5F942F82">
+            <wp:extent cx="5943600" cy="3328670"/>
+            <wp:effectExtent l="0" t="0" r="0" b="5080"/>
+            <wp:docPr id="195904753" name="Picture 1" descr="A group of icons on a white background&#10;&#10;Description automatically generated"/>
+            <wp:cNvGraphicFramePr>
+              <a:graphicFrameLocks xmlns:a="http://schemas.openxmlformats.org/drawingml/2006/main" noChangeAspect="1"/>
+            </wp:cNvGraphicFramePr>
+            <a:graphic xmlns:a="http://schemas.openxmlformats.org/drawingml/2006/main">
+              <a:graphicData uri="http://schemas.openxmlformats.org/drawingml/2006/picture">
+                <pic:pic xmlns:pic="http://schemas.openxmlformats.org/drawingml/2006/picture">
+                  <pic:nvPicPr>
+                    <pic:cNvPr id="195904753" name="Picture 1" descr="A group of icons on a white background&#10;&#10;Description automatically generated"/>
+                    <pic:cNvPicPr/>
+                  </pic:nvPicPr>
+                  <pic:blipFill>
+                    <a:blip r:embed="rId12"/>
+                    <a:stretch>
+                      <a:fillRect/>
+                    </a:stretch>
+                  </pic:blipFill>
+                  <pic:spPr>
+                    <a:xfrm>
+                      <a:off x="0" y="0"/>
+                      <a:ext cx="5943600" cy="3328670"/>
+                    </a:xfrm>
+                    <a:prstGeom prst="rect">
+                      <a:avLst/>
+                    </a:prstGeom>
+                  </pic:spPr>
+                </pic:pic>
+              </a:graphicData>
+            </a:graphic>
+          </wp:inline>
+        </w:drawing>
+      </w:r>
+    </w:p>
+    <w:p>
+      <w:r>
+        <w:drawing>
+          <wp:inline distT="0" distB="0" distL="0" distR="0" wp14:anchorId="07FCFEC4" wp14:editId="1DC10B71">
+            <wp:extent cx="5943600" cy="3342005"/>
+            <wp:effectExtent l="0" t="0" r="0" b="0"/>
+            <wp:docPr id="1878645614" name="Picture 1" descr="A screenshot of a computer&#10;&#10;Description automatically generated"/>
+            <wp:cNvGraphicFramePr>
+              <a:graphicFrameLocks xmlns:a="http://schemas.openxmlformats.org/drawingml/2006/main" noChangeAspect="1"/>
+            </wp:cNvGraphicFramePr>
+            <a:graphic xmlns:a="http://schemas.openxmlformats.org/drawingml/2006/main">
+              <a:graphicData uri="http://schemas.openxmlformats.org/drawingml/2006/picture">
+                <pic:pic xmlns:pic="http://schemas.openxmlformats.org/drawingml/2006/picture">
+                  <pic:nvPicPr>
+                    <pic:cNvPr id="1878645614" name="Picture 1" descr="A screenshot of a computer&#10;&#10;Description automatically generated"/>
+                    <pic:cNvPicPr/>
+                  </pic:nvPicPr>
+                  <pic:blipFill>
+                    <a:blip r:embed="rId13"/>
+                    <a:stretch>
+                      <a:fillRect/>
+                    </a:stretch>
+                  </pic:blipFill>
+                  <pic:spPr>
+                    <a:xfrm>
+                      <a:off x="0" y="0"/>
+                      <a:ext cx="5943600" cy="3342005"/>
+                    </a:xfrm>
+                    <a:prstGeom prst="rect">
+                      <a:avLst/>
+                    </a:prstGeom>
+                  </pic:spPr>
+                </pic:pic>
+              </a:graphicData>
+            </a:graphic>
+          </wp:inline>
+        </w:drawing>
+      </w:r>
+    </w:p>
+    <w:p>
+      <w:r>
+        <w:lastRenderedPageBreak/>
+        <w:drawing>
+          <wp:inline distT="0" distB="0" distL="0" distR="0" wp14:anchorId="041F386B" wp14:editId="26CD2A19">
+            <wp:extent cx="5943600" cy="3345815"/>
+            <wp:effectExtent l="0" t="0" r="0" b="6985"/>
+            <wp:docPr id="1261064920" name="Picture 1" descr="A screenshot of a graph&#10;&#10;Description automatically generated"/>
+            <wp:cNvGraphicFramePr>
+              <a:graphicFrameLocks xmlns:a="http://schemas.openxmlformats.org/drawingml/2006/main" noChangeAspect="1"/>
+            </wp:cNvGraphicFramePr>
+            <a:graphic xmlns:a="http://schemas.openxmlformats.org/drawingml/2006/main">
+              <a:graphicData uri="http://schemas.openxmlformats.org/drawingml/2006/picture">
+                <pic:pic xmlns:pic="http://schemas.openxmlformats.org/drawingml/2006/picture">
+                  <pic:nvPicPr>
+                    <pic:cNvPr id="1261064920" name="Picture 1" descr="A screenshot of a graph&#10;&#10;Description automatically generated"/>
+                    <pic:cNvPicPr/>
+                  </pic:nvPicPr>
+                  <pic:blipFill>
+                    <a:blip r:embed="rId14"/>
+                    <a:stretch>
+                      <a:fillRect/>
+                    </a:stretch>
+                  </pic:blipFill>
+                  <pic:spPr>
+                    <a:xfrm>
+                      <a:off x="0" y="0"/>
+                      <a:ext cx="5943600" cy="3345815"/>
+                    </a:xfrm>
+                    <a:prstGeom prst="rect">
+                      <a:avLst/>
+                    </a:prstGeom>
+                  </pic:spPr>
+                </pic:pic>
+              </a:graphicData>
+            </a:graphic>
+          </wp:inline>
+        </w:drawing>
+      </w:r>
+    </w:p>
+    <w:p/>
+    <w:p>
+      <w:r>
+        <w:drawing>
+          <wp:inline distT="0" distB="0" distL="0" distR="0" wp14:anchorId="429DA900" wp14:editId="41A25304">
+            <wp:extent cx="5943600" cy="3314700"/>
+            <wp:effectExtent l="0" t="0" r="0" b="0"/>
+            <wp:docPr id="405320553" name="Picture 1" descr="A screenshot of a graph&#10;&#10;Description automatically generated"/>
+            <wp:cNvGraphicFramePr>
+              <a:graphicFrameLocks xmlns:a="http://schemas.openxmlformats.org/drawingml/2006/main" noChangeAspect="1"/>
+            </wp:cNvGraphicFramePr>
+            <a:graphic xmlns:a="http://schemas.openxmlformats.org/drawingml/2006/main">
+              <a:graphicData uri="http://schemas.openxmlformats.org/drawingml/2006/picture">
+                <pic:pic xmlns:pic="http://schemas.openxmlformats.org/drawingml/2006/picture">
+                  <pic:nvPicPr>
+                    <pic:cNvPr id="405320553" name="Picture 1" descr="A screenshot of a graph&#10;&#10;Description automatically generated"/>
+                    <pic:cNvPicPr/>
+                  </pic:nvPicPr>
+                  <pic:blipFill>
+                    <a:blip r:embed="rId15"/>
+                    <a:stretch>
+                      <a:fillRect/>
+                    </a:stretch>
+                  </pic:blipFill>
+                  <pic:spPr>
+                    <a:xfrm>
+                      <a:off x="0" y="0"/>
+                      <a:ext cx="5943600" cy="3314700"/>
+                    </a:xfrm>
+                    <a:prstGeom prst="rect">
+                      <a:avLst/>
+                    </a:prstGeom>
+                  </pic:spPr>
+                </pic:pic>
+              </a:graphicData>
+            </a:graphic>
+          </wp:inline>
+        </w:drawing>
       </w:r>
     </w:p>
     <w:sectPr>

</xml_diff>